<commit_message>
Updates to CSCE 247 site
</commit_message>
<xml_diff>
--- a/courses/spring19csce247/Documents/Spring19-Schedule.docx
+++ b/courses/spring19csce247/Documents/Spring19-Schedule.docx
@@ -693,7 +693,7 @@
               <w:widowControl w:val="0"/>
               <w:numPr>
                 <w:ilvl w:val="0"/>
-                <w:numId w:val="1"/>
+                <w:numId w:val="2"/>
               </w:numPr>
               <w:spacing w:line="240" w:lineRule="auto"/>
               <w:ind w:left="720" w:hanging="360"/>
@@ -713,7 +713,7 @@
               <w:widowControl w:val="0"/>
               <w:numPr>
                 <w:ilvl w:val="0"/>
-                <w:numId w:val="1"/>
+                <w:numId w:val="2"/>
               </w:numPr>
               <w:spacing w:line="240" w:lineRule="auto"/>
               <w:ind w:left="720" w:hanging="360"/>
@@ -1216,7 +1216,7 @@
               <w:rPr>
                 <w:rtl w:val="0"/>
               </w:rPr>
-              <w:t xml:space="preserve">Requirements Refinement and Testability</w:t>
+              <w:t xml:space="preserve">Project Support: Version Control and Issue Tracking</w:t>
             </w:r>
             <w:r>
               <w:rPr>
@@ -1339,15 +1339,14 @@
           </w:tcPr>
           <w:p>
             <w:pPr>
-              <w:widowControl w:val="0"/>
-              <w:spacing w:line="240" w:lineRule="auto"/>
-              <w:rPr/>
-            </w:pPr>
-            <w:r>
-              <w:rPr>
-                <w:rtl w:val="0"/>
-              </w:rPr>
-              <w:t xml:space="preserve">Source Control and Project Management Support</w:t>
+              <w:spacing w:line="240" w:lineRule="auto"/>
+              <w:rPr/>
+            </w:pPr>
+            <w:r>
+              <w:rPr>
+                <w:rtl w:val="0"/>
+              </w:rPr>
+              <w:t xml:space="preserve">Testing Fundamentals </w:t>
             </w:r>
           </w:p>
         </w:tc>
@@ -1384,7 +1383,6 @@
               <w:rPr>
                 <w:rtl w:val="0"/>
               </w:rPr>
-              <w:t xml:space="preserve">Project 1 Due</w:t>
             </w:r>
           </w:p>
         </w:tc>
@@ -1485,44 +1483,37 @@
               <w:rPr>
                 <w:rtl w:val="0"/>
               </w:rPr>
-              <w:t xml:space="preserve">Testing Fundamentals </w:t>
-            </w:r>
-            <w:r>
-              <w:rPr>
-                <w:rtl w:val="0"/>
-              </w:rPr>
-            </w:r>
-          </w:p>
-        </w:tc>
-        <w:tc>
-          <w:tcPr>
-            <w:shd w:fill="auto" w:val="clear"/>
-            <w:tcMar>
-              <w:top w:w="100.0" w:type="dxa"/>
-              <w:left w:w="100.0" w:type="dxa"/>
-              <w:bottom w:w="100.0" w:type="dxa"/>
-              <w:right w:w="100.0" w:type="dxa"/>
-            </w:tcMar>
-            <w:vAlign w:val="top"/>
-          </w:tcPr>
-          <w:p>
-            <w:pPr>
-              <w:widowControl w:val="0"/>
-              <w:pBdr>
-                <w:top w:space="0" w:sz="0" w:val="nil"/>
-                <w:left w:space="0" w:sz="0" w:val="nil"/>
-                <w:bottom w:space="0" w:sz="0" w:val="nil"/>
-                <w:right w:space="0" w:sz="0" w:val="nil"/>
-                <w:between w:space="0" w:sz="0" w:val="nil"/>
-              </w:pBdr>
-              <w:shd w:fill="auto" w:val="clear"/>
-              <w:spacing w:line="240" w:lineRule="auto"/>
-              <w:rPr/>
-            </w:pPr>
-            <w:r>
-              <w:rPr>
-                <w:rtl w:val="0"/>
-              </w:rPr>
+              <w:t xml:space="preserve">Requirements Refinement and Testability</w:t>
+            </w:r>
+            <w:r>
+              <w:rPr>
+                <w:rtl w:val="0"/>
+              </w:rPr>
+            </w:r>
+          </w:p>
+        </w:tc>
+        <w:tc>
+          <w:tcPr>
+            <w:shd w:fill="auto" w:val="clear"/>
+            <w:tcMar>
+              <w:top w:w="100.0" w:type="dxa"/>
+              <w:left w:w="100.0" w:type="dxa"/>
+              <w:bottom w:w="100.0" w:type="dxa"/>
+              <w:right w:w="100.0" w:type="dxa"/>
+            </w:tcMar>
+            <w:vAlign w:val="top"/>
+          </w:tcPr>
+          <w:p>
+            <w:pPr>
+              <w:widowControl w:val="0"/>
+              <w:spacing w:line="240" w:lineRule="auto"/>
+              <w:rPr/>
+            </w:pPr>
+            <w:r>
+              <w:rPr>
+                <w:rtl w:val="0"/>
+              </w:rPr>
+              <w:t xml:space="preserve">Project 1 Due (2/10)</w:t>
             </w:r>
           </w:p>
         </w:tc>
@@ -1623,7 +1614,7 @@
               <w:rPr>
                 <w:rtl w:val="0"/>
               </w:rPr>
-              <w:t xml:space="preserve">Test Execution and Automation</w:t>
+              <w:t xml:space="preserve">Requirements-based Testing</w:t>
             </w:r>
             <w:r>
               <w:rPr>
@@ -1753,7 +1744,7 @@
               <w:rPr>
                 <w:rtl w:val="0"/>
               </w:rPr>
-              <w:t xml:space="preserve">Unit Testing Laboratory</w:t>
+              <w:t xml:space="preserve">Project Automation: Unit Testing</w:t>
             </w:r>
           </w:p>
         </w:tc>
@@ -1869,7 +1860,18 @@
               <w:rPr>
                 <w:rtl w:val="0"/>
               </w:rPr>
+              <w:t xml:space="preserve">Project Automation: </w:t>
+            </w:r>
+            <w:r>
+              <w:rPr>
+                <w:rtl w:val="0"/>
+              </w:rPr>
               <w:t xml:space="preserve">Build Systems and Continuous Integration</w:t>
+            </w:r>
+            <w:r>
+              <w:rPr>
+                <w:rtl w:val="0"/>
+              </w:rPr>
             </w:r>
           </w:p>
         </w:tc>
@@ -1995,40 +1997,43 @@
           </w:tcPr>
           <w:p>
             <w:pPr>
-              <w:widowControl w:val="0"/>
-              <w:spacing w:line="240" w:lineRule="auto"/>
-              <w:rPr/>
-            </w:pPr>
-            <w:r>
-              <w:rPr>
-                <w:rtl w:val="0"/>
-              </w:rPr>
-              <w:t xml:space="preserve">Design Fundamentals</w:t>
-            </w:r>
-          </w:p>
-        </w:tc>
-        <w:tc>
-          <w:tcPr>
-            <w:shd w:fill="auto" w:val="clear"/>
-            <w:tcMar>
-              <w:top w:w="100.0" w:type="dxa"/>
-              <w:left w:w="100.0" w:type="dxa"/>
-              <w:bottom w:w="100.0" w:type="dxa"/>
-              <w:right w:w="100.0" w:type="dxa"/>
-            </w:tcMar>
-            <w:vAlign w:val="top"/>
-          </w:tcPr>
-          <w:p>
-            <w:pPr>
-              <w:widowControl w:val="0"/>
-              <w:spacing w:line="240" w:lineRule="auto"/>
-              <w:rPr/>
-            </w:pPr>
-            <w:r>
-              <w:rPr>
-                <w:rtl w:val="0"/>
-              </w:rPr>
-              <w:t xml:space="preserve">Project 2 Due</w:t>
+              <w:spacing w:line="240" w:lineRule="auto"/>
+              <w:rPr/>
+            </w:pPr>
+            <w:r>
+              <w:rPr>
+                <w:rtl w:val="0"/>
+              </w:rPr>
+              <w:t xml:space="preserve">Unit Testing Laboratory</w:t>
+            </w:r>
+            <w:r>
+              <w:rPr>
+                <w:rtl w:val="0"/>
+              </w:rPr>
+            </w:r>
+          </w:p>
+        </w:tc>
+        <w:tc>
+          <w:tcPr>
+            <w:shd w:fill="auto" w:val="clear"/>
+            <w:tcMar>
+              <w:top w:w="100.0" w:type="dxa"/>
+              <w:left w:w="100.0" w:type="dxa"/>
+              <w:bottom w:w="100.0" w:type="dxa"/>
+              <w:right w:w="100.0" w:type="dxa"/>
+            </w:tcMar>
+            <w:vAlign w:val="top"/>
+          </w:tcPr>
+          <w:p>
+            <w:pPr>
+              <w:widowControl w:val="0"/>
+              <w:spacing w:line="240" w:lineRule="auto"/>
+              <w:rPr/>
+            </w:pPr>
+            <w:r>
+              <w:rPr>
+                <w:rtl w:val="0"/>
+              </w:rPr>
             </w:r>
           </w:p>
         </w:tc>
@@ -2130,7 +2135,7 @@
               <w:rPr>
                 <w:rtl w:val="0"/>
               </w:rPr>
-              <w:t xml:space="preserve">Software Architecture</w:t>
+              <w:t xml:space="preserve">Design Fundamentals</w:t>
             </w:r>
             <w:r>
               <w:rPr>
@@ -2278,21 +2283,30 @@
           </w:tcPr>
           <w:p>
             <w:pPr>
-              <w:keepNext w:val="0"/>
-              <w:keepLines w:val="0"/>
-              <w:widowControl w:val="0"/>
-              <w:pBdr>
-                <w:top w:space="0" w:sz="0" w:val="nil"/>
-                <w:left w:space="0" w:sz="0" w:val="nil"/>
-                <w:bottom w:space="0" w:sz="0" w:val="nil"/>
-                <w:right w:space="0" w:sz="0" w:val="nil"/>
-                <w:between w:space="0" w:sz="0" w:val="nil"/>
-              </w:pBdr>
-              <w:shd w:fill="auto" w:val="clear"/>
-              <w:spacing w:after="0" w:before="0" w:line="240" w:lineRule="auto"/>
-              <w:ind w:left="0" w:right="0" w:firstLine="0"/>
-              <w:jc w:val="left"/>
-              <w:rPr/>
+              <w:widowControl w:val="0"/>
+              <w:numPr>
+                <w:ilvl w:val="0"/>
+                <w:numId w:val="1"/>
+              </w:numPr>
+              <w:spacing w:line="240" w:lineRule="auto"/>
+              <w:ind w:left="720" w:hanging="360"/>
+            </w:pPr>
+            <w:r>
+              <w:rPr>
+                <w:rtl w:val="0"/>
+              </w:rPr>
+              <w:t xml:space="preserve">Project 2 Due (3/03)</w:t>
+            </w:r>
+          </w:p>
+          <w:p>
+            <w:pPr>
+              <w:widowControl w:val="0"/>
+              <w:numPr>
+                <w:ilvl w:val="0"/>
+                <w:numId w:val="1"/>
+              </w:numPr>
+              <w:spacing w:line="240" w:lineRule="auto"/>
+              <w:ind w:left="720" w:hanging="360"/>
             </w:pPr>
             <w:r>
               <w:rPr>
@@ -2803,7 +2817,7 @@
               <w:rPr>
                 <w:rtl w:val="0"/>
               </w:rPr>
-              <w:t xml:space="preserve">OO Overview, Class Diagrams</w:t>
+              <w:t xml:space="preserve">Software Architecture</w:t>
             </w:r>
           </w:p>
         </w:tc>
@@ -2937,7 +2951,7 @@
               <w:rPr>
                 <w:rtl w:val="0"/>
               </w:rPr>
-              <w:t xml:space="preserve">Object Modeling</w:t>
+              <w:t xml:space="preserve">OO Overview, Class Diagrams</w:t>
             </w:r>
           </w:p>
         </w:tc>
@@ -3066,7 +3080,7 @@
               <w:rPr>
                 <w:rtl w:val="0"/>
               </w:rPr>
-              <w:t xml:space="preserve">Design Patterns</w:t>
+              <w:t xml:space="preserve">Object Modeling</w:t>
             </w:r>
           </w:p>
         </w:tc>
@@ -3196,31 +3210,36 @@
               <w:spacing w:line="240" w:lineRule="auto"/>
               <w:rPr/>
             </w:pPr>
-            <w:r>
-              <w:rPr>
-                <w:rtl w:val="0"/>
-              </w:rPr>
-              <w:t xml:space="preserve">Design Patterns (Part 2)</w:t>
-            </w:r>
-          </w:p>
-        </w:tc>
-        <w:tc>
-          <w:tcPr>
-            <w:shd w:fill="auto" w:val="clear"/>
-            <w:tcMar>
-              <w:top w:w="100.0" w:type="dxa"/>
-              <w:left w:w="100.0" w:type="dxa"/>
-              <w:bottom w:w="100.0" w:type="dxa"/>
-              <w:right w:w="100.0" w:type="dxa"/>
-            </w:tcMar>
-            <w:vAlign w:val="top"/>
-          </w:tcPr>
-          <w:p>
-            <w:pPr>
-              <w:widowControl w:val="0"/>
-              <w:spacing w:line="240" w:lineRule="auto"/>
-              <w:rPr/>
-            </w:pPr>
+            <w:commentRangeStart w:id="0"/>
+            <w:r>
+              <w:rPr>
+                <w:rtl w:val="0"/>
+              </w:rPr>
+              <w:t xml:space="preserve">Design Patterns</w:t>
+            </w:r>
+          </w:p>
+        </w:tc>
+        <w:tc>
+          <w:tcPr>
+            <w:shd w:fill="auto" w:val="clear"/>
+            <w:tcMar>
+              <w:top w:w="100.0" w:type="dxa"/>
+              <w:left w:w="100.0" w:type="dxa"/>
+              <w:bottom w:w="100.0" w:type="dxa"/>
+              <w:right w:w="100.0" w:type="dxa"/>
+            </w:tcMar>
+            <w:vAlign w:val="top"/>
+          </w:tcPr>
+          <w:p>
+            <w:pPr>
+              <w:widowControl w:val="0"/>
+              <w:spacing w:line="240" w:lineRule="auto"/>
+              <w:rPr/>
+            </w:pPr>
+            <w:commentRangeEnd w:id="0"/>
+            <w:r>
+              <w:commentReference w:id="0"/>
+            </w:r>
             <w:r>
               <w:rPr>
                 <w:rtl w:val="0"/>
@@ -3317,31 +3336,36 @@
               <w:spacing w:line="240" w:lineRule="auto"/>
               <w:rPr/>
             </w:pPr>
-            <w:r>
-              <w:rPr>
-                <w:rtl w:val="0"/>
-              </w:rPr>
-              <w:t xml:space="preserve">Design Patterns (Part 3)</w:t>
-            </w:r>
-          </w:p>
-        </w:tc>
-        <w:tc>
-          <w:tcPr>
-            <w:shd w:fill="auto" w:val="clear"/>
-            <w:tcMar>
-              <w:top w:w="100.0" w:type="dxa"/>
-              <w:left w:w="100.0" w:type="dxa"/>
-              <w:bottom w:w="100.0" w:type="dxa"/>
-              <w:right w:w="100.0" w:type="dxa"/>
-            </w:tcMar>
-            <w:vAlign w:val="top"/>
-          </w:tcPr>
-          <w:p>
-            <w:pPr>
-              <w:widowControl w:val="0"/>
-              <w:spacing w:line="240" w:lineRule="auto"/>
-              <w:rPr/>
-            </w:pPr>
+            <w:commentRangeStart w:id="1"/>
+            <w:r>
+              <w:rPr>
+                <w:rtl w:val="0"/>
+              </w:rPr>
+              <w:t xml:space="preserve">Design Patterns (Part 2)</w:t>
+            </w:r>
+          </w:p>
+        </w:tc>
+        <w:tc>
+          <w:tcPr>
+            <w:shd w:fill="auto" w:val="clear"/>
+            <w:tcMar>
+              <w:top w:w="100.0" w:type="dxa"/>
+              <w:left w:w="100.0" w:type="dxa"/>
+              <w:bottom w:w="100.0" w:type="dxa"/>
+              <w:right w:w="100.0" w:type="dxa"/>
+            </w:tcMar>
+            <w:vAlign w:val="top"/>
+          </w:tcPr>
+          <w:p>
+            <w:pPr>
+              <w:widowControl w:val="0"/>
+              <w:spacing w:line="240" w:lineRule="auto"/>
+              <w:rPr/>
+            </w:pPr>
+            <w:commentRangeEnd w:id="1"/>
+            <w:r>
+              <w:commentReference w:id="1"/>
+            </w:r>
             <w:r>
               <w:rPr>
                 <w:rtl w:val="0"/>
@@ -3437,11 +3461,12 @@
               <w:spacing w:line="240" w:lineRule="auto"/>
               <w:rPr/>
             </w:pPr>
-            <w:r>
-              <w:rPr>
-                <w:rtl w:val="0"/>
-              </w:rPr>
-              <w:t xml:space="preserve">Design Patterns (Part 4)</w:t>
+            <w:commentRangeStart w:id="2"/>
+            <w:r>
+              <w:rPr>
+                <w:rtl w:val="0"/>
+              </w:rPr>
+              <w:t xml:space="preserve">Design Patterns (Part 3)</w:t>
             </w:r>
             <w:r>
               <w:rPr>
@@ -3479,6 +3504,10 @@
               <w:jc w:val="left"/>
               <w:rPr/>
             </w:pPr>
+            <w:commentRangeEnd w:id="2"/>
+            <w:r>
+              <w:commentReference w:id="2"/>
+            </w:r>
             <w:r>
               <w:rPr>
                 <w:rtl w:val="0"/>
@@ -3579,39 +3608,49 @@
               <w:spacing w:line="240" w:lineRule="auto"/>
               <w:rPr/>
             </w:pPr>
-            <w:r>
-              <w:rPr>
-                <w:rtl w:val="0"/>
-              </w:rPr>
-              <w:t xml:space="preserve">From Design to Implementation</w:t>
-            </w:r>
-          </w:p>
-        </w:tc>
-        <w:tc>
-          <w:tcPr>
-            <w:shd w:fill="auto" w:val="clear"/>
-            <w:tcMar>
-              <w:top w:w="100.0" w:type="dxa"/>
-              <w:left w:w="100.0" w:type="dxa"/>
-              <w:bottom w:w="100.0" w:type="dxa"/>
-              <w:right w:w="100.0" w:type="dxa"/>
-            </w:tcMar>
-            <w:vAlign w:val="top"/>
-          </w:tcPr>
-          <w:p>
-            <w:pPr>
-              <w:widowControl w:val="0"/>
-              <w:pBdr>
-                <w:top w:space="0" w:sz="0" w:val="nil"/>
-                <w:left w:space="0" w:sz="0" w:val="nil"/>
-                <w:bottom w:space="0" w:sz="0" w:val="nil"/>
-                <w:right w:space="0" w:sz="0" w:val="nil"/>
-                <w:between w:space="0" w:sz="0" w:val="nil"/>
-              </w:pBdr>
-              <w:shd w:fill="auto" w:val="clear"/>
-              <w:spacing w:line="240" w:lineRule="auto"/>
-              <w:rPr/>
-            </w:pPr>
+            <w:commentRangeStart w:id="3"/>
+            <w:r>
+              <w:rPr>
+                <w:rtl w:val="0"/>
+              </w:rPr>
+              <w:t xml:space="preserve">Design Patterns (Part 4)</w:t>
+            </w:r>
+            <w:r>
+              <w:rPr>
+                <w:rtl w:val="0"/>
+              </w:rPr>
+            </w:r>
+          </w:p>
+        </w:tc>
+        <w:tc>
+          <w:tcPr>
+            <w:shd w:fill="auto" w:val="clear"/>
+            <w:tcMar>
+              <w:top w:w="100.0" w:type="dxa"/>
+              <w:left w:w="100.0" w:type="dxa"/>
+              <w:bottom w:w="100.0" w:type="dxa"/>
+              <w:right w:w="100.0" w:type="dxa"/>
+            </w:tcMar>
+            <w:vAlign w:val="top"/>
+          </w:tcPr>
+          <w:p>
+            <w:pPr>
+              <w:widowControl w:val="0"/>
+              <w:pBdr>
+                <w:top w:space="0" w:sz="0" w:val="nil"/>
+                <w:left w:space="0" w:sz="0" w:val="nil"/>
+                <w:bottom w:space="0" w:sz="0" w:val="nil"/>
+                <w:right w:space="0" w:sz="0" w:val="nil"/>
+                <w:between w:space="0" w:sz="0" w:val="nil"/>
+              </w:pBdr>
+              <w:shd w:fill="auto" w:val="clear"/>
+              <w:spacing w:line="240" w:lineRule="auto"/>
+              <w:rPr/>
+            </w:pPr>
+            <w:commentRangeEnd w:id="3"/>
+            <w:r>
+              <w:commentReference w:id="3"/>
+            </w:r>
             <w:r>
               <w:rPr>
                 <w:rtl w:val="0"/>
@@ -3705,20 +3744,13 @@
           <w:p>
             <w:pPr>
               <w:spacing w:line="240" w:lineRule="auto"/>
-              <w:rPr>
-                <w:b w:val="1"/>
-              </w:rPr>
-            </w:pPr>
-            <w:r>
-              <w:rPr>
-                <w:rtl w:val="0"/>
-              </w:rPr>
-              <w:t xml:space="preserve">Requirements-based Testing</w:t>
-            </w:r>
-            <w:r>
-              <w:rPr>
-                <w:rtl w:val="0"/>
-              </w:rPr>
+              <w:rPr/>
+            </w:pPr>
+            <w:r>
+              <w:rPr>
+                <w:rtl w:val="0"/>
+              </w:rPr>
+              <w:t xml:space="preserve">From Design to Implementation</w:t>
             </w:r>
           </w:p>
         </w:tc>
@@ -4577,6 +4609,211 @@
     </w:sectPr>
   </w:body>
 </w:document>
+</file>
+
+<file path=word/comments.xml><?xml version="1.0" encoding="utf-8"?>
+<w:comments xmlns:mc="http://schemas.openxmlformats.org/markup-compatibility/2006" xmlns:o="urn:schemas-microsoft-com:office:office" xmlns:r="http://schemas.openxmlformats.org/officeDocument/2006/relationships" xmlns:m="http://schemas.openxmlformats.org/officeDocument/2006/math" xmlns:v="urn:schemas-microsoft-com:vml" xmlns:wp="http://schemas.openxmlformats.org/drawingml/2006/wordprocessingDrawing" xmlns:w10="urn:schemas-microsoft-com:office:word" xmlns:w="http://schemas.openxmlformats.org/wordprocessingml/2006/main" xmlns:wne="http://schemas.microsoft.com/office/word/2006/wordml" xmlns:sl="http://schemas.openxmlformats.org/schemaLibrary/2006/main" xmlns:a="http://schemas.openxmlformats.org/drawingml/2006/main" xmlns:pic="http://schemas.openxmlformats.org/drawingml/2006/picture" xmlns:c="http://schemas.openxmlformats.org/drawingml/2006/chart" xmlns:lc="http://schemas.openxmlformats.org/drawingml/2006/lockedCanvas" xmlns:dgm="http://schemas.openxmlformats.org/drawingml/2006/diagram" xmlns:wps="http://schemas.microsoft.com/office/word/2010/wordprocessingShape" xmlns:wpg="http://schemas.microsoft.com/office/word/2010/wordprocessingGroup" xmlns:w14="http://schemas.microsoft.com/office/word/2010/wordml" xmlns:w15="http://schemas.microsoft.com/office/word/2012/wordml">
+  <w:comment w:author="Gregory Gay" w:id="0" w:date="2019-01-11T15:52:01Z">
+    <w:p>
+      <w:pPr>
+        <w:keepNext w:val="0"/>
+        <w:keepLines w:val="0"/>
+        <w:widowControl w:val="0"/>
+        <w:pBdr>
+          <w:top w:space="0" w:sz="0" w:val="nil"/>
+          <w:left w:space="0" w:sz="0" w:val="nil"/>
+          <w:bottom w:space="0" w:sz="0" w:val="nil"/>
+          <w:right w:space="0" w:sz="0" w:val="nil"/>
+          <w:between w:space="0" w:sz="0" w:val="nil"/>
+        </w:pBdr>
+        <w:shd w:fill="auto" w:val="clear"/>
+        <w:spacing w:after="0" w:before="0" w:line="240" w:lineRule="auto"/>
+        <w:ind w:left="0" w:right="0" w:firstLine="0"/>
+        <w:jc w:val="left"/>
+        <w:rPr>
+          <w:rFonts w:ascii="Arial" w:cs="Arial" w:eastAsia="Arial" w:hAnsi="Arial"/>
+          <w:b w:val="0"/>
+          <w:i w:val="0"/>
+          <w:smallCaps w:val="0"/>
+          <w:strike w:val="0"/>
+          <w:color w:val="000000"/>
+          <w:sz w:val="22"/>
+          <w:szCs w:val="22"/>
+          <w:u w:val="none"/>
+          <w:shd w:fill="auto" w:val="clear"/>
+          <w:vertAlign w:val="baseline"/>
+        </w:rPr>
+      </w:pPr>
+      <w:r>
+        <w:rPr>
+          <w:rFonts w:ascii="Arial" w:cs="Arial" w:eastAsia="Arial" w:hAnsi="Arial"/>
+          <w:b w:val="0"/>
+          <w:i w:val="0"/>
+          <w:smallCaps w:val="0"/>
+          <w:strike w:val="0"/>
+          <w:color w:val="000000"/>
+          <w:sz w:val="22"/>
+          <w:szCs w:val="22"/>
+          <w:u w:val="none"/>
+          <w:shd w:fill="auto" w:val="clear"/>
+          <w:vertAlign w:val="baseline"/>
+          <w:rtl w:val="0"/>
+        </w:rPr>
+        <w:t xml:space="preserve">Revise and expand into four classes</w:t>
+      </w:r>
+    </w:p>
+  </w:comment>
+  <w:comment w:author="Gregory Gay" w:id="1" w:date="2019-01-11T15:52:01Z">
+    <w:p>
+      <w:pPr>
+        <w:keepNext w:val="0"/>
+        <w:keepLines w:val="0"/>
+        <w:widowControl w:val="0"/>
+        <w:pBdr>
+          <w:top w:space="0" w:sz="0" w:val="nil"/>
+          <w:left w:space="0" w:sz="0" w:val="nil"/>
+          <w:bottom w:space="0" w:sz="0" w:val="nil"/>
+          <w:right w:space="0" w:sz="0" w:val="nil"/>
+          <w:between w:space="0" w:sz="0" w:val="nil"/>
+        </w:pBdr>
+        <w:shd w:fill="auto" w:val="clear"/>
+        <w:spacing w:after="0" w:before="0" w:line="240" w:lineRule="auto"/>
+        <w:ind w:left="0" w:right="0" w:firstLine="0"/>
+        <w:jc w:val="left"/>
+        <w:rPr>
+          <w:rFonts w:ascii="Arial" w:cs="Arial" w:eastAsia="Arial" w:hAnsi="Arial"/>
+          <w:b w:val="0"/>
+          <w:i w:val="0"/>
+          <w:smallCaps w:val="0"/>
+          <w:strike w:val="0"/>
+          <w:color w:val="000000"/>
+          <w:sz w:val="22"/>
+          <w:szCs w:val="22"/>
+          <w:u w:val="none"/>
+          <w:shd w:fill="auto" w:val="clear"/>
+          <w:vertAlign w:val="baseline"/>
+        </w:rPr>
+      </w:pPr>
+      <w:r>
+        <w:rPr>
+          <w:rFonts w:ascii="Arial" w:cs="Arial" w:eastAsia="Arial" w:hAnsi="Arial"/>
+          <w:b w:val="0"/>
+          <w:i w:val="0"/>
+          <w:smallCaps w:val="0"/>
+          <w:strike w:val="0"/>
+          <w:color w:val="000000"/>
+          <w:sz w:val="22"/>
+          <w:szCs w:val="22"/>
+          <w:u w:val="none"/>
+          <w:shd w:fill="auto" w:val="clear"/>
+          <w:vertAlign w:val="baseline"/>
+          <w:rtl w:val="0"/>
+        </w:rPr>
+        <w:t xml:space="preserve">Revise and expand into four classes</w:t>
+      </w:r>
+    </w:p>
+  </w:comment>
+  <w:comment w:author="Gregory Gay" w:id="2" w:date="2019-01-11T15:52:01Z">
+    <w:p>
+      <w:pPr>
+        <w:keepNext w:val="0"/>
+        <w:keepLines w:val="0"/>
+        <w:widowControl w:val="0"/>
+        <w:pBdr>
+          <w:top w:space="0" w:sz="0" w:val="nil"/>
+          <w:left w:space="0" w:sz="0" w:val="nil"/>
+          <w:bottom w:space="0" w:sz="0" w:val="nil"/>
+          <w:right w:space="0" w:sz="0" w:val="nil"/>
+          <w:between w:space="0" w:sz="0" w:val="nil"/>
+        </w:pBdr>
+        <w:shd w:fill="auto" w:val="clear"/>
+        <w:spacing w:after="0" w:before="0" w:line="240" w:lineRule="auto"/>
+        <w:ind w:left="0" w:right="0" w:firstLine="0"/>
+        <w:jc w:val="left"/>
+        <w:rPr>
+          <w:rFonts w:ascii="Arial" w:cs="Arial" w:eastAsia="Arial" w:hAnsi="Arial"/>
+          <w:b w:val="0"/>
+          <w:i w:val="0"/>
+          <w:smallCaps w:val="0"/>
+          <w:strike w:val="0"/>
+          <w:color w:val="000000"/>
+          <w:sz w:val="22"/>
+          <w:szCs w:val="22"/>
+          <w:u w:val="none"/>
+          <w:shd w:fill="auto" w:val="clear"/>
+          <w:vertAlign w:val="baseline"/>
+        </w:rPr>
+      </w:pPr>
+      <w:r>
+        <w:rPr>
+          <w:rFonts w:ascii="Arial" w:cs="Arial" w:eastAsia="Arial" w:hAnsi="Arial"/>
+          <w:b w:val="0"/>
+          <w:i w:val="0"/>
+          <w:smallCaps w:val="0"/>
+          <w:strike w:val="0"/>
+          <w:color w:val="000000"/>
+          <w:sz w:val="22"/>
+          <w:szCs w:val="22"/>
+          <w:u w:val="none"/>
+          <w:shd w:fill="auto" w:val="clear"/>
+          <w:vertAlign w:val="baseline"/>
+          <w:rtl w:val="0"/>
+        </w:rPr>
+        <w:t xml:space="preserve">Revise and expand into four classes</w:t>
+      </w:r>
+    </w:p>
+  </w:comment>
+  <w:comment w:author="Gregory Gay" w:id="3" w:date="2019-01-11T15:52:01Z">
+    <w:p>
+      <w:pPr>
+        <w:keepNext w:val="0"/>
+        <w:keepLines w:val="0"/>
+        <w:widowControl w:val="0"/>
+        <w:pBdr>
+          <w:top w:space="0" w:sz="0" w:val="nil"/>
+          <w:left w:space="0" w:sz="0" w:val="nil"/>
+          <w:bottom w:space="0" w:sz="0" w:val="nil"/>
+          <w:right w:space="0" w:sz="0" w:val="nil"/>
+          <w:between w:space="0" w:sz="0" w:val="nil"/>
+        </w:pBdr>
+        <w:shd w:fill="auto" w:val="clear"/>
+        <w:spacing w:after="0" w:before="0" w:line="240" w:lineRule="auto"/>
+        <w:ind w:left="0" w:right="0" w:firstLine="0"/>
+        <w:jc w:val="left"/>
+        <w:rPr>
+          <w:rFonts w:ascii="Arial" w:cs="Arial" w:eastAsia="Arial" w:hAnsi="Arial"/>
+          <w:b w:val="0"/>
+          <w:i w:val="0"/>
+          <w:smallCaps w:val="0"/>
+          <w:strike w:val="0"/>
+          <w:color w:val="000000"/>
+          <w:sz w:val="22"/>
+          <w:szCs w:val="22"/>
+          <w:u w:val="none"/>
+          <w:shd w:fill="auto" w:val="clear"/>
+          <w:vertAlign w:val="baseline"/>
+        </w:rPr>
+      </w:pPr>
+      <w:r>
+        <w:rPr>
+          <w:rFonts w:ascii="Arial" w:cs="Arial" w:eastAsia="Arial" w:hAnsi="Arial"/>
+          <w:b w:val="0"/>
+          <w:i w:val="0"/>
+          <w:smallCaps w:val="0"/>
+          <w:strike w:val="0"/>
+          <w:color w:val="000000"/>
+          <w:sz w:val="22"/>
+          <w:szCs w:val="22"/>
+          <w:u w:val="none"/>
+          <w:shd w:fill="auto" w:val="clear"/>
+          <w:vertAlign w:val="baseline"/>
+          <w:rtl w:val="0"/>
+        </w:rPr>
+        <w:t xml:space="preserve">Revise and expand into four classes</w:t>
+      </w:r>
+    </w:p>
+  </w:comment>
+</w:comments>
 </file>
 
 <file path=word/numbering.xml><?xml version="1.0" encoding="utf-8"?>
@@ -4691,8 +4928,121 @@
       </w:rPr>
     </w:lvl>
   </w:abstractNum>
+  <w:abstractNum w:abstractNumId="2">
+    <w:lvl w:ilvl="0">
+      <w:start w:val="1"/>
+      <w:numFmt w:val="bullet"/>
+      <w:lvlText w:val="●"/>
+      <w:lvlJc w:val="left"/>
+      <w:pPr>
+        <w:ind w:left="720" w:hanging="360"/>
+      </w:pPr>
+      <w:rPr>
+        <w:u w:val="none"/>
+      </w:rPr>
+    </w:lvl>
+    <w:lvl w:ilvl="1">
+      <w:start w:val="1"/>
+      <w:numFmt w:val="bullet"/>
+      <w:lvlText w:val="○"/>
+      <w:lvlJc w:val="left"/>
+      <w:pPr>
+        <w:ind w:left="1440" w:hanging="360"/>
+      </w:pPr>
+      <w:rPr>
+        <w:u w:val="none"/>
+      </w:rPr>
+    </w:lvl>
+    <w:lvl w:ilvl="2">
+      <w:start w:val="1"/>
+      <w:numFmt w:val="bullet"/>
+      <w:lvlText w:val="■"/>
+      <w:lvlJc w:val="left"/>
+      <w:pPr>
+        <w:ind w:left="2160" w:hanging="360"/>
+      </w:pPr>
+      <w:rPr>
+        <w:u w:val="none"/>
+      </w:rPr>
+    </w:lvl>
+    <w:lvl w:ilvl="3">
+      <w:start w:val="1"/>
+      <w:numFmt w:val="bullet"/>
+      <w:lvlText w:val="●"/>
+      <w:lvlJc w:val="left"/>
+      <w:pPr>
+        <w:ind w:left="2880" w:hanging="360"/>
+      </w:pPr>
+      <w:rPr>
+        <w:u w:val="none"/>
+      </w:rPr>
+    </w:lvl>
+    <w:lvl w:ilvl="4">
+      <w:start w:val="1"/>
+      <w:numFmt w:val="bullet"/>
+      <w:lvlText w:val="○"/>
+      <w:lvlJc w:val="left"/>
+      <w:pPr>
+        <w:ind w:left="3600" w:hanging="360"/>
+      </w:pPr>
+      <w:rPr>
+        <w:u w:val="none"/>
+      </w:rPr>
+    </w:lvl>
+    <w:lvl w:ilvl="5">
+      <w:start w:val="1"/>
+      <w:numFmt w:val="bullet"/>
+      <w:lvlText w:val="■"/>
+      <w:lvlJc w:val="left"/>
+      <w:pPr>
+        <w:ind w:left="4320" w:hanging="360"/>
+      </w:pPr>
+      <w:rPr>
+        <w:u w:val="none"/>
+      </w:rPr>
+    </w:lvl>
+    <w:lvl w:ilvl="6">
+      <w:start w:val="1"/>
+      <w:numFmt w:val="bullet"/>
+      <w:lvlText w:val="●"/>
+      <w:lvlJc w:val="left"/>
+      <w:pPr>
+        <w:ind w:left="5040" w:hanging="360"/>
+      </w:pPr>
+      <w:rPr>
+        <w:u w:val="none"/>
+      </w:rPr>
+    </w:lvl>
+    <w:lvl w:ilvl="7">
+      <w:start w:val="1"/>
+      <w:numFmt w:val="bullet"/>
+      <w:lvlText w:val="○"/>
+      <w:lvlJc w:val="left"/>
+      <w:pPr>
+        <w:ind w:left="5760" w:hanging="360"/>
+      </w:pPr>
+      <w:rPr>
+        <w:u w:val="none"/>
+      </w:rPr>
+    </w:lvl>
+    <w:lvl w:ilvl="8">
+      <w:start w:val="1"/>
+      <w:numFmt w:val="bullet"/>
+      <w:lvlText w:val="■"/>
+      <w:lvlJc w:val="left"/>
+      <w:pPr>
+        <w:ind w:left="6480" w:hanging="360"/>
+      </w:pPr>
+      <w:rPr>
+        <w:u w:val="none"/>
+      </w:rPr>
+    </w:lvl>
+  </w:abstractNum>
   <w:num w:numId="1">
     <w:abstractNumId w:val="1"/>
+  </w:num>
+  <w:num w:numId="2">
+    <w:abstractNumId w:val="2"/>
   </w:num>
 </w:numbering>
 </file>

</xml_diff>

<commit_message>
Updates to papers and CSCE 247 materials
</commit_message>
<xml_diff>
--- a/courses/spring19csce247/Documents/Spring19-Schedule.docx
+++ b/courses/spring19csce247/Documents/Spring19-Schedule.docx
@@ -3210,7 +3210,6 @@
               <w:spacing w:line="240" w:lineRule="auto"/>
               <w:rPr/>
             </w:pPr>
-            <w:commentRangeStart w:id="0"/>
             <w:r>
               <w:rPr>
                 <w:rtl w:val="0"/>
@@ -3236,10 +3235,6 @@
               <w:spacing w:line="240" w:lineRule="auto"/>
               <w:rPr/>
             </w:pPr>
-            <w:commentRangeEnd w:id="0"/>
-            <w:r>
-              <w:commentReference w:id="0"/>
-            </w:r>
             <w:r>
               <w:rPr>
                 <w:rtl w:val="0"/>
@@ -3336,7 +3331,6 @@
               <w:spacing w:line="240" w:lineRule="auto"/>
               <w:rPr/>
             </w:pPr>
-            <w:commentRangeStart w:id="1"/>
             <w:r>
               <w:rPr>
                 <w:rtl w:val="0"/>
@@ -3362,10 +3356,6 @@
               <w:spacing w:line="240" w:lineRule="auto"/>
               <w:rPr/>
             </w:pPr>
-            <w:commentRangeEnd w:id="1"/>
-            <w:r>
-              <w:commentReference w:id="1"/>
-            </w:r>
             <w:r>
               <w:rPr>
                 <w:rtl w:val="0"/>
@@ -3461,7 +3451,6 @@
               <w:spacing w:line="240" w:lineRule="auto"/>
               <w:rPr/>
             </w:pPr>
-            <w:commentRangeStart w:id="2"/>
             <w:r>
               <w:rPr>
                 <w:rtl w:val="0"/>
@@ -3504,10 +3493,6 @@
               <w:jc w:val="left"/>
               <w:rPr/>
             </w:pPr>
-            <w:commentRangeEnd w:id="2"/>
-            <w:r>
-              <w:commentReference w:id="2"/>
-            </w:r>
             <w:r>
               <w:rPr>
                 <w:rtl w:val="0"/>
@@ -3608,53 +3593,54 @@
               <w:spacing w:line="240" w:lineRule="auto"/>
               <w:rPr/>
             </w:pPr>
-            <w:commentRangeStart w:id="3"/>
-            <w:r>
-              <w:rPr>
-                <w:rtl w:val="0"/>
-              </w:rPr>
-              <w:t xml:space="preserve">Design Patterns (Part 4)</w:t>
-            </w:r>
-            <w:r>
-              <w:rPr>
-                <w:rtl w:val="0"/>
-              </w:rPr>
-            </w:r>
-          </w:p>
-        </w:tc>
-        <w:tc>
-          <w:tcPr>
-            <w:shd w:fill="auto" w:val="clear"/>
-            <w:tcMar>
-              <w:top w:w="100.0" w:type="dxa"/>
-              <w:left w:w="100.0" w:type="dxa"/>
-              <w:bottom w:w="100.0" w:type="dxa"/>
-              <w:right w:w="100.0" w:type="dxa"/>
-            </w:tcMar>
-            <w:vAlign w:val="top"/>
-          </w:tcPr>
-          <w:p>
-            <w:pPr>
-              <w:widowControl w:val="0"/>
-              <w:pBdr>
-                <w:top w:space="0" w:sz="0" w:val="nil"/>
-                <w:left w:space="0" w:sz="0" w:val="nil"/>
-                <w:bottom w:space="0" w:sz="0" w:val="nil"/>
-                <w:right w:space="0" w:sz="0" w:val="nil"/>
-                <w:between w:space="0" w:sz="0" w:val="nil"/>
-              </w:pBdr>
-              <w:shd w:fill="auto" w:val="clear"/>
-              <w:spacing w:line="240" w:lineRule="auto"/>
-              <w:rPr/>
-            </w:pPr>
-            <w:commentRangeEnd w:id="3"/>
-            <w:r>
-              <w:commentReference w:id="3"/>
-            </w:r>
-            <w:r>
-              <w:rPr>
-                <w:rtl w:val="0"/>
-              </w:rPr>
+            <w:commentRangeStart w:id="0"/>
+            <w:r>
+              <w:rPr>
+                <w:rtl w:val="0"/>
+              </w:rPr>
+              <w:t xml:space="preserve">From Design to Implementation</w:t>
+            </w:r>
+            <w:commentRangeEnd w:id="0"/>
+            <w:r>
+              <w:commentReference w:id="0"/>
+            </w:r>
+            <w:r>
+              <w:rPr>
+                <w:rtl w:val="0"/>
+              </w:rPr>
+            </w:r>
+          </w:p>
+        </w:tc>
+        <w:tc>
+          <w:tcPr>
+            <w:shd w:fill="auto" w:val="clear"/>
+            <w:tcMar>
+              <w:top w:w="100.0" w:type="dxa"/>
+              <w:left w:w="100.0" w:type="dxa"/>
+              <w:bottom w:w="100.0" w:type="dxa"/>
+              <w:right w:w="100.0" w:type="dxa"/>
+            </w:tcMar>
+            <w:vAlign w:val="top"/>
+          </w:tcPr>
+          <w:p>
+            <w:pPr>
+              <w:widowControl w:val="0"/>
+              <w:pBdr>
+                <w:top w:space="0" w:sz="0" w:val="nil"/>
+                <w:left w:space="0" w:sz="0" w:val="nil"/>
+                <w:bottom w:space="0" w:sz="0" w:val="nil"/>
+                <w:right w:space="0" w:sz="0" w:val="nil"/>
+                <w:between w:space="0" w:sz="0" w:val="nil"/>
+              </w:pBdr>
+              <w:shd w:fill="auto" w:val="clear"/>
+              <w:spacing w:line="240" w:lineRule="auto"/>
+              <w:rPr/>
+            </w:pPr>
+            <w:r>
+              <w:rPr>
+                <w:rtl w:val="0"/>
+              </w:rPr>
+              <w:t xml:space="preserve">Project 3 Due (04/07)</w:t>
             </w:r>
           </w:p>
         </w:tc>
@@ -3750,7 +3736,7 @@
               <w:rPr>
                 <w:rtl w:val="0"/>
               </w:rPr>
-              <w:t xml:space="preserve">From Design to Implementation</w:t>
+              <w:t xml:space="preserve">Structural Testing</w:t>
             </w:r>
           </w:p>
         </w:tc>
@@ -3788,6 +3774,9 @@
         </w:tc>
       </w:tr>
       <w:tr>
+        <w:trPr>
+          <w:trHeight w:val="480" w:hRule="atLeast"/>
+        </w:trPr>
         <w:tc>
           <w:tcPr>
             <w:shd w:fill="auto" w:val="clear"/>
@@ -3878,7 +3867,7 @@
               <w:rPr>
                 <w:rtl w:val="0"/>
               </w:rPr>
-              <w:t xml:space="preserve">Structural Testing</w:t>
+              <w:t xml:space="preserve">Structural Testing (Part 2)</w:t>
             </w:r>
           </w:p>
         </w:tc>
@@ -3998,7 +3987,7 @@
               <w:rPr>
                 <w:rtl w:val="0"/>
               </w:rPr>
-              <w:t xml:space="preserve">Structural Testing (Part 2)</w:t>
+              <w:t xml:space="preserve">Software Test Oracles</w:t>
             </w:r>
             <w:r>
               <w:rPr>
@@ -4172,6 +4161,7 @@
               <w:rPr>
                 <w:rtl w:val="0"/>
               </w:rPr>
+              <w:t xml:space="preserve">Project 4 Due (04/21)</w:t>
             </w:r>
           </w:p>
         </w:tc>
@@ -4579,6 +4569,7 @@
               <w:rPr>
                 <w:rtl w:val="0"/>
               </w:rPr>
+              <w:t xml:space="preserve">Project 5 Due (05/05)</w:t>
             </w:r>
           </w:p>
         </w:tc>
@@ -4613,7 +4604,7 @@
 
 <file path=word/comments.xml><?xml version="1.0" encoding="utf-8"?>
 <w:comments xmlns:mc="http://schemas.openxmlformats.org/markup-compatibility/2006" xmlns:o="urn:schemas-microsoft-com:office:office" xmlns:r="http://schemas.openxmlformats.org/officeDocument/2006/relationships" xmlns:m="http://schemas.openxmlformats.org/officeDocument/2006/math" xmlns:v="urn:schemas-microsoft-com:vml" xmlns:wp="http://schemas.openxmlformats.org/drawingml/2006/wordprocessingDrawing" xmlns:w10="urn:schemas-microsoft-com:office:word" xmlns:w="http://schemas.openxmlformats.org/wordprocessingml/2006/main" xmlns:wne="http://schemas.microsoft.com/office/word/2006/wordml" xmlns:sl="http://schemas.openxmlformats.org/schemaLibrary/2006/main" xmlns:a="http://schemas.openxmlformats.org/drawingml/2006/main" xmlns:pic="http://schemas.openxmlformats.org/drawingml/2006/picture" xmlns:c="http://schemas.openxmlformats.org/drawingml/2006/chart" xmlns:lc="http://schemas.openxmlformats.org/drawingml/2006/lockedCanvas" xmlns:dgm="http://schemas.openxmlformats.org/drawingml/2006/diagram" xmlns:wps="http://schemas.microsoft.com/office/word/2010/wordprocessingShape" xmlns:wpg="http://schemas.microsoft.com/office/word/2010/wordprocessingGroup" xmlns:w14="http://schemas.microsoft.com/office/word/2010/wordml" xmlns:w15="http://schemas.microsoft.com/office/word/2012/wordml">
-  <w:comment w:author="Gregory Gay" w:id="0" w:date="2019-01-11T15:52:01Z">
+  <w:comment w:author="Gregory Gay" w:id="0" w:date="2019-03-25T13:33:52Z">
     <w:p>
       <w:pPr>
         <w:keepNext w:val="0"/>
@@ -4659,157 +4650,7 @@
           <w:vertAlign w:val="baseline"/>
           <w:rtl w:val="0"/>
         </w:rPr>
-        <w:t xml:space="preserve">Revise and expand into four classes</w:t>
-      </w:r>
-    </w:p>
-  </w:comment>
-  <w:comment w:author="Gregory Gay" w:id="1" w:date="2019-01-11T15:52:01Z">
-    <w:p>
-      <w:pPr>
-        <w:keepNext w:val="0"/>
-        <w:keepLines w:val="0"/>
-        <w:widowControl w:val="0"/>
-        <w:pBdr>
-          <w:top w:space="0" w:sz="0" w:val="nil"/>
-          <w:left w:space="0" w:sz="0" w:val="nil"/>
-          <w:bottom w:space="0" w:sz="0" w:val="nil"/>
-          <w:right w:space="0" w:sz="0" w:val="nil"/>
-          <w:between w:space="0" w:sz="0" w:val="nil"/>
-        </w:pBdr>
-        <w:shd w:fill="auto" w:val="clear"/>
-        <w:spacing w:after="0" w:before="0" w:line="240" w:lineRule="auto"/>
-        <w:ind w:left="0" w:right="0" w:firstLine="0"/>
-        <w:jc w:val="left"/>
-        <w:rPr>
-          <w:rFonts w:ascii="Arial" w:cs="Arial" w:eastAsia="Arial" w:hAnsi="Arial"/>
-          <w:b w:val="0"/>
-          <w:i w:val="0"/>
-          <w:smallCaps w:val="0"/>
-          <w:strike w:val="0"/>
-          <w:color w:val="000000"/>
-          <w:sz w:val="22"/>
-          <w:szCs w:val="22"/>
-          <w:u w:val="none"/>
-          <w:shd w:fill="auto" w:val="clear"/>
-          <w:vertAlign w:val="baseline"/>
-        </w:rPr>
-      </w:pPr>
-      <w:r>
-        <w:rPr>
-          <w:rFonts w:ascii="Arial" w:cs="Arial" w:eastAsia="Arial" w:hAnsi="Arial"/>
-          <w:b w:val="0"/>
-          <w:i w:val="0"/>
-          <w:smallCaps w:val="0"/>
-          <w:strike w:val="0"/>
-          <w:color w:val="000000"/>
-          <w:sz w:val="22"/>
-          <w:szCs w:val="22"/>
-          <w:u w:val="none"/>
-          <w:shd w:fill="auto" w:val="clear"/>
-          <w:vertAlign w:val="baseline"/>
-          <w:rtl w:val="0"/>
-        </w:rPr>
-        <w:t xml:space="preserve">Revise and expand into four classes</w:t>
-      </w:r>
-    </w:p>
-  </w:comment>
-  <w:comment w:author="Gregory Gay" w:id="2" w:date="2019-01-11T15:52:01Z">
-    <w:p>
-      <w:pPr>
-        <w:keepNext w:val="0"/>
-        <w:keepLines w:val="0"/>
-        <w:widowControl w:val="0"/>
-        <w:pBdr>
-          <w:top w:space="0" w:sz="0" w:val="nil"/>
-          <w:left w:space="0" w:sz="0" w:val="nil"/>
-          <w:bottom w:space="0" w:sz="0" w:val="nil"/>
-          <w:right w:space="0" w:sz="0" w:val="nil"/>
-          <w:between w:space="0" w:sz="0" w:val="nil"/>
-        </w:pBdr>
-        <w:shd w:fill="auto" w:val="clear"/>
-        <w:spacing w:after="0" w:before="0" w:line="240" w:lineRule="auto"/>
-        <w:ind w:left="0" w:right="0" w:firstLine="0"/>
-        <w:jc w:val="left"/>
-        <w:rPr>
-          <w:rFonts w:ascii="Arial" w:cs="Arial" w:eastAsia="Arial" w:hAnsi="Arial"/>
-          <w:b w:val="0"/>
-          <w:i w:val="0"/>
-          <w:smallCaps w:val="0"/>
-          <w:strike w:val="0"/>
-          <w:color w:val="000000"/>
-          <w:sz w:val="22"/>
-          <w:szCs w:val="22"/>
-          <w:u w:val="none"/>
-          <w:shd w:fill="auto" w:val="clear"/>
-          <w:vertAlign w:val="baseline"/>
-        </w:rPr>
-      </w:pPr>
-      <w:r>
-        <w:rPr>
-          <w:rFonts w:ascii="Arial" w:cs="Arial" w:eastAsia="Arial" w:hAnsi="Arial"/>
-          <w:b w:val="0"/>
-          <w:i w:val="0"/>
-          <w:smallCaps w:val="0"/>
-          <w:strike w:val="0"/>
-          <w:color w:val="000000"/>
-          <w:sz w:val="22"/>
-          <w:szCs w:val="22"/>
-          <w:u w:val="none"/>
-          <w:shd w:fill="auto" w:val="clear"/>
-          <w:vertAlign w:val="baseline"/>
-          <w:rtl w:val="0"/>
-        </w:rPr>
-        <w:t xml:space="preserve">Revise and expand into four classes</w:t>
-      </w:r>
-    </w:p>
-  </w:comment>
-  <w:comment w:author="Gregory Gay" w:id="3" w:date="2019-01-11T15:52:01Z">
-    <w:p>
-      <w:pPr>
-        <w:keepNext w:val="0"/>
-        <w:keepLines w:val="0"/>
-        <w:widowControl w:val="0"/>
-        <w:pBdr>
-          <w:top w:space="0" w:sz="0" w:val="nil"/>
-          <w:left w:space="0" w:sz="0" w:val="nil"/>
-          <w:bottom w:space="0" w:sz="0" w:val="nil"/>
-          <w:right w:space="0" w:sz="0" w:val="nil"/>
-          <w:between w:space="0" w:sz="0" w:val="nil"/>
-        </w:pBdr>
-        <w:shd w:fill="auto" w:val="clear"/>
-        <w:spacing w:after="0" w:before="0" w:line="240" w:lineRule="auto"/>
-        <w:ind w:left="0" w:right="0" w:firstLine="0"/>
-        <w:jc w:val="left"/>
-        <w:rPr>
-          <w:rFonts w:ascii="Arial" w:cs="Arial" w:eastAsia="Arial" w:hAnsi="Arial"/>
-          <w:b w:val="0"/>
-          <w:i w:val="0"/>
-          <w:smallCaps w:val="0"/>
-          <w:strike w:val="0"/>
-          <w:color w:val="000000"/>
-          <w:sz w:val="22"/>
-          <w:szCs w:val="22"/>
-          <w:u w:val="none"/>
-          <w:shd w:fill="auto" w:val="clear"/>
-          <w:vertAlign w:val="baseline"/>
-        </w:rPr>
-      </w:pPr>
-      <w:r>
-        <w:rPr>
-          <w:rFonts w:ascii="Arial" w:cs="Arial" w:eastAsia="Arial" w:hAnsi="Arial"/>
-          <w:b w:val="0"/>
-          <w:i w:val="0"/>
-          <w:smallCaps w:val="0"/>
-          <w:strike w:val="0"/>
-          <w:color w:val="000000"/>
-          <w:sz w:val="22"/>
-          <w:szCs w:val="22"/>
-          <w:u w:val="none"/>
-          <w:shd w:fill="auto" w:val="clear"/>
-          <w:vertAlign w:val="baseline"/>
-          <w:rtl w:val="0"/>
-        </w:rPr>
-        <w:t xml:space="preserve">Revise and expand into four classes</w:t>
+        <w:t xml:space="preserve">Could potentially be two lectures. Consider that.</w:t>
       </w:r>
     </w:p>
   </w:comment>

</xml_diff>